<commit_message>
Create ~$latório Trabalho Prático de Programação Orientada a Objetos.docx
</commit_message>
<xml_diff>
--- a/Relatório Trabalho Prático de Programação Orientada a Objetos.docx
+++ b/Relatório Trabalho Prático de Programação Orientada a Objetos.docx
@@ -34,7 +34,7 @@
           <w:kern w:val="2"/>
           <w:sz w:val="22"/>
           <w:szCs w:val="22"/>
-          <w:lang/>
+          <w:lang w:val="pt-PT"/>
           <w14:ligatures w14:val="standardContextual"/>
         </w:rPr>
         <w:id w:val="1595664307"/>
@@ -157,9 +157,6 @@
         <w:tabs>
           <w:tab w:val="right" w:leader="dot" w:pos="9016"/>
         </w:tabs>
-        <w:rPr>
-          <w:lang w:val="pt-PT"/>
-        </w:rPr>
       </w:pPr>
     </w:p>
     <w:p>
@@ -176,7 +173,7 @@
           <w:kern w:val="0"/>
           <w:sz w:val="22"/>
           <w:szCs w:val="22"/>
-          <w:lang w:val="pt-PT" w:eastAsia="ko-KR"/>
+          <w:lang w:eastAsia="ko-KR"/>
           <w14:ligatures w14:val="none"/>
         </w:rPr>
       </w:pPr>
@@ -189,7 +186,7 @@
           <w:kern w:val="0"/>
           <w:sz w:val="22"/>
           <w:szCs w:val="22"/>
-          <w:lang w:val="pt-PT" w:eastAsia="ko-KR"/>
+          <w:lang w:eastAsia="ko-KR"/>
           <w14:ligatures w14:val="none"/>
         </w:rPr>
         <w:t>Tabela de Figuras</w:t>
@@ -206,132 +203,24 @@
         </w:rPr>
       </w:pPr>
     </w:p>
-    <w:p>
-      <w:pPr>
-        <w:rPr>
-          <w:lang w:val="pt-PT"/>
-        </w:rPr>
-      </w:pPr>
-    </w:p>
-    <w:p>
-      <w:pPr>
-        <w:rPr>
-          <w:lang w:val="pt-PT"/>
-        </w:rPr>
-      </w:pPr>
-    </w:p>
-    <w:p>
-      <w:pPr>
-        <w:rPr>
-          <w:lang w:val="pt-PT"/>
-        </w:rPr>
-      </w:pPr>
-    </w:p>
-    <w:p>
-      <w:pPr>
-        <w:rPr>
-          <w:lang w:val="pt-PT"/>
-        </w:rPr>
-      </w:pPr>
-    </w:p>
-    <w:p>
-      <w:pPr>
-        <w:rPr>
-          <w:lang w:val="pt-PT"/>
-        </w:rPr>
-      </w:pPr>
-    </w:p>
-    <w:p>
-      <w:pPr>
-        <w:rPr>
-          <w:lang w:val="pt-PT"/>
-        </w:rPr>
-      </w:pPr>
-    </w:p>
-    <w:p>
-      <w:pPr>
-        <w:rPr>
-          <w:lang w:val="pt-PT"/>
-        </w:rPr>
-      </w:pPr>
-    </w:p>
-    <w:p>
-      <w:pPr>
-        <w:rPr>
-          <w:lang w:val="pt-PT"/>
-        </w:rPr>
-      </w:pPr>
-    </w:p>
-    <w:p>
-      <w:pPr>
-        <w:rPr>
-          <w:lang w:val="pt-PT"/>
-        </w:rPr>
-      </w:pPr>
-    </w:p>
-    <w:p>
-      <w:pPr>
-        <w:rPr>
-          <w:lang w:val="pt-PT"/>
-        </w:rPr>
-      </w:pPr>
-    </w:p>
-    <w:p>
-      <w:pPr>
-        <w:rPr>
-          <w:lang w:val="pt-PT"/>
-        </w:rPr>
-      </w:pPr>
-    </w:p>
-    <w:p>
-      <w:pPr>
-        <w:rPr>
-          <w:lang w:val="pt-PT"/>
-        </w:rPr>
-      </w:pPr>
-    </w:p>
-    <w:p>
-      <w:pPr>
-        <w:rPr>
-          <w:lang w:val="pt-PT"/>
-        </w:rPr>
-      </w:pPr>
-    </w:p>
-    <w:p>
-      <w:pPr>
-        <w:rPr>
-          <w:lang w:val="pt-PT"/>
-        </w:rPr>
-      </w:pPr>
-    </w:p>
-    <w:p>
-      <w:pPr>
-        <w:rPr>
-          <w:lang w:val="pt-PT"/>
-        </w:rPr>
-      </w:pPr>
-    </w:p>
-    <w:p>
-      <w:pPr>
-        <w:rPr>
-          <w:lang w:val="pt-PT"/>
-        </w:rPr>
-      </w:pPr>
-    </w:p>
-    <w:p>
-      <w:pPr>
-        <w:rPr>
-          <w:lang w:val="pt-PT"/>
-        </w:rPr>
-      </w:pPr>
-    </w:p>
-    <w:p>
-      <w:pPr>
-        <w:rPr>
-          <w:lang w:val="pt-PT"/>
-        </w:rPr>
-      </w:pPr>
-    </w:p>
+    <w:p/>
+    <w:p/>
+    <w:p/>
+    <w:p/>
+    <w:p/>
+    <w:p/>
+    <w:p/>
+    <w:p/>
+    <w:p/>
+    <w:p/>
+    <w:p/>
+    <w:p/>
+    <w:p/>
+    <w:p/>
+    <w:p/>
+    <w:p/>
+    <w:p/>
+    <w:p/>
     <w:p>
       <w:pPr>
         <w:pStyle w:val="FichaPratica"/>
@@ -344,189 +233,50 @@
       <w:bookmarkEnd w:id="1"/>
     </w:p>
     <w:p>
-      <w:pPr>
-        <w:rPr>
-          <w:lang w:val="pt-PT"/>
-        </w:rPr>
-      </w:pPr>
-      <w:r>
-        <w:rPr>
-          <w:lang w:val="pt-PT"/>
-        </w:rPr>
+      <w:r>
         <w:t>Este trabalho consiste no desenvolvimento de um simulador de jardim em C++ utilizando programação orientada a objetos</w:t>
       </w:r>
       <w:r>
-        <w:rPr>
-          <w:lang w:val="pt-PT"/>
-        </w:rPr>
         <w:t xml:space="preserve">. O simulador modela um ecossistema virtual onde diferentes espécies de plantas competem por diferentes recursos com água e nutrientes, tudo isto num terreno retangular, enquanto um jardineiro, controlado pelo utilizador pode intervir através de </w:t>
       </w:r>
       <w:r>
-        <w:rPr>
-          <w:lang w:val="pt-PT"/>
-        </w:rPr>
         <w:t>várias</w:t>
       </w:r>
       <w:r>
-        <w:rPr>
-          <w:lang w:val="pt-PT"/>
-        </w:rPr>
         <w:t xml:space="preserve"> ações e ferramentas.</w:t>
       </w:r>
     </w:p>
     <w:p>
-      <w:pPr>
-        <w:rPr>
-          <w:lang w:val="pt-PT"/>
-        </w:rPr>
-      </w:pPr>
-      <w:r>
-        <w:rPr>
-          <w:lang w:val="pt-PT"/>
-        </w:rPr>
+      <w:r>
         <w:t>Nesta fase foi criada a estrutura base do simulador de um jardim, com ênfase na leitura e validação de comandos, planeamento das classes e organização do projeto em ficheiros .h e .</w:t>
       </w:r>
       <w:proofErr w:type="spellStart"/>
       <w:r>
-        <w:rPr>
-          <w:lang w:val="pt-PT"/>
-        </w:rPr>
         <w:t>cpp</w:t>
       </w:r>
       <w:proofErr w:type="spellEnd"/>
       <w:r>
-        <w:rPr>
-          <w:lang w:val="pt-PT"/>
-        </w:rPr>
         <w:t>.</w:t>
       </w:r>
     </w:p>
-    <w:p>
-      <w:pPr>
-        <w:rPr>
-          <w:lang w:val="pt-PT"/>
-        </w:rPr>
-      </w:pPr>
-    </w:p>
-    <w:p>
-      <w:pPr>
-        <w:rPr>
-          <w:lang w:val="pt-PT"/>
-        </w:rPr>
-      </w:pPr>
-    </w:p>
-    <w:p>
-      <w:pPr>
-        <w:rPr>
-          <w:lang w:val="pt-PT"/>
-        </w:rPr>
-      </w:pPr>
-    </w:p>
-    <w:p>
-      <w:pPr>
-        <w:rPr>
-          <w:lang w:val="pt-PT"/>
-        </w:rPr>
-      </w:pPr>
-    </w:p>
-    <w:p>
-      <w:pPr>
-        <w:rPr>
-          <w:lang w:val="pt-PT"/>
-        </w:rPr>
-      </w:pPr>
-    </w:p>
-    <w:p>
-      <w:pPr>
-        <w:rPr>
-          <w:lang w:val="pt-PT"/>
-        </w:rPr>
-      </w:pPr>
-    </w:p>
-    <w:p>
-      <w:pPr>
-        <w:rPr>
-          <w:lang w:val="pt-PT"/>
-        </w:rPr>
-      </w:pPr>
-    </w:p>
-    <w:p>
-      <w:pPr>
-        <w:rPr>
-          <w:lang w:val="pt-PT"/>
-        </w:rPr>
-      </w:pPr>
-    </w:p>
-    <w:p>
-      <w:pPr>
-        <w:rPr>
-          <w:lang w:val="pt-PT"/>
-        </w:rPr>
-      </w:pPr>
-    </w:p>
-    <w:p>
-      <w:pPr>
-        <w:rPr>
-          <w:lang w:val="pt-PT"/>
-        </w:rPr>
-      </w:pPr>
-    </w:p>
-    <w:p>
-      <w:pPr>
-        <w:rPr>
-          <w:lang w:val="pt-PT"/>
-        </w:rPr>
-      </w:pPr>
-    </w:p>
-    <w:p>
-      <w:pPr>
-        <w:rPr>
-          <w:lang w:val="pt-PT"/>
-        </w:rPr>
-      </w:pPr>
-    </w:p>
-    <w:p>
-      <w:pPr>
-        <w:rPr>
-          <w:lang w:val="pt-PT"/>
-        </w:rPr>
-      </w:pPr>
-    </w:p>
-    <w:p>
-      <w:pPr>
-        <w:rPr>
-          <w:lang w:val="pt-PT"/>
-        </w:rPr>
-      </w:pPr>
-    </w:p>
-    <w:p>
-      <w:pPr>
-        <w:rPr>
-          <w:lang w:val="pt-PT"/>
-        </w:rPr>
-      </w:pPr>
-    </w:p>
-    <w:p>
-      <w:pPr>
-        <w:rPr>
-          <w:lang w:val="pt-PT"/>
-        </w:rPr>
-      </w:pPr>
-    </w:p>
-    <w:p>
-      <w:pPr>
-        <w:rPr>
-          <w:lang w:val="pt-PT"/>
-        </w:rPr>
-      </w:pPr>
-    </w:p>
-    <w:p>
-      <w:pPr>
-        <w:rPr>
-          <w:lang w:val="pt-PT"/>
-        </w:rPr>
-      </w:pPr>
-    </w:p>
+    <w:p/>
+    <w:p/>
+    <w:p/>
+    <w:p/>
+    <w:p/>
+    <w:p/>
+    <w:p/>
+    <w:p/>
+    <w:p/>
+    <w:p/>
+    <w:p/>
+    <w:p/>
+    <w:p/>
+    <w:p/>
+    <w:p/>
+    <w:p/>
+    <w:p/>
+    <w:p/>
     <w:p>
       <w:pPr>
         <w:pStyle w:val="FichaPratica"/>
@@ -539,171 +289,35 @@
       <w:bookmarkEnd w:id="2"/>
     </w:p>
     <w:p>
-      <w:pPr>
-        <w:rPr>
-          <w:lang w:val="pt-PT"/>
-        </w:rPr>
-      </w:pPr>
-      <w:r>
-        <w:rPr>
-          <w:lang w:val="pt-PT"/>
-        </w:rPr>
+      <w:r>
         <w:t>Rodrigo Beja da Costa</w:t>
       </w:r>
     </w:p>
     <w:p>
-      <w:pPr>
-        <w:rPr>
-          <w:lang w:val="pt-PT"/>
-        </w:rPr>
-      </w:pPr>
-      <w:r>
-        <w:rPr>
-          <w:lang w:val="pt-PT"/>
-        </w:rPr>
+      <w:r>
         <w:t>João Carlos Lopes Marques</w:t>
       </w:r>
     </w:p>
-    <w:p>
-      <w:pPr>
-        <w:rPr>
-          <w:lang w:val="pt-PT"/>
-        </w:rPr>
-      </w:pPr>
-    </w:p>
-    <w:p>
-      <w:pPr>
-        <w:rPr>
-          <w:lang w:val="pt-PT"/>
-        </w:rPr>
-      </w:pPr>
-    </w:p>
-    <w:p>
-      <w:pPr>
-        <w:rPr>
-          <w:lang w:val="pt-PT"/>
-        </w:rPr>
-      </w:pPr>
-    </w:p>
-    <w:p>
-      <w:pPr>
-        <w:rPr>
-          <w:lang w:val="pt-PT"/>
-        </w:rPr>
-      </w:pPr>
-    </w:p>
-    <w:p>
-      <w:pPr>
-        <w:rPr>
-          <w:lang w:val="pt-PT"/>
-        </w:rPr>
-      </w:pPr>
-    </w:p>
-    <w:p>
-      <w:pPr>
-        <w:rPr>
-          <w:lang w:val="pt-PT"/>
-        </w:rPr>
-      </w:pPr>
-    </w:p>
-    <w:p>
-      <w:pPr>
-        <w:rPr>
-          <w:lang w:val="pt-PT"/>
-        </w:rPr>
-      </w:pPr>
-    </w:p>
-    <w:p>
-      <w:pPr>
-        <w:rPr>
-          <w:lang w:val="pt-PT"/>
-        </w:rPr>
-      </w:pPr>
-    </w:p>
-    <w:p>
-      <w:pPr>
-        <w:rPr>
-          <w:lang w:val="pt-PT"/>
-        </w:rPr>
-      </w:pPr>
-    </w:p>
-    <w:p>
-      <w:pPr>
-        <w:rPr>
-          <w:lang w:val="pt-PT"/>
-        </w:rPr>
-      </w:pPr>
-    </w:p>
-    <w:p>
-      <w:pPr>
-        <w:rPr>
-          <w:lang w:val="pt-PT"/>
-        </w:rPr>
-      </w:pPr>
-    </w:p>
-    <w:p>
-      <w:pPr>
-        <w:rPr>
-          <w:lang w:val="pt-PT"/>
-        </w:rPr>
-      </w:pPr>
-    </w:p>
-    <w:p>
-      <w:pPr>
-        <w:rPr>
-          <w:lang w:val="pt-PT"/>
-        </w:rPr>
-      </w:pPr>
-    </w:p>
-    <w:p>
-      <w:pPr>
-        <w:rPr>
-          <w:lang w:val="pt-PT"/>
-        </w:rPr>
-      </w:pPr>
-    </w:p>
-    <w:p>
-      <w:pPr>
-        <w:rPr>
-          <w:lang w:val="pt-PT"/>
-        </w:rPr>
-      </w:pPr>
-    </w:p>
-    <w:p>
-      <w:pPr>
-        <w:rPr>
-          <w:lang w:val="pt-PT"/>
-        </w:rPr>
-      </w:pPr>
-    </w:p>
-    <w:p>
-      <w:pPr>
-        <w:rPr>
-          <w:lang w:val="pt-PT"/>
-        </w:rPr>
-      </w:pPr>
-    </w:p>
-    <w:p>
-      <w:pPr>
-        <w:rPr>
-          <w:lang w:val="pt-PT"/>
-        </w:rPr>
-      </w:pPr>
-    </w:p>
-    <w:p>
-      <w:pPr>
-        <w:rPr>
-          <w:lang w:val="pt-PT"/>
-        </w:rPr>
-      </w:pPr>
-    </w:p>
-    <w:p>
-      <w:pPr>
-        <w:rPr>
-          <w:lang w:val="pt-PT"/>
-        </w:rPr>
-      </w:pPr>
-    </w:p>
+    <w:p/>
+    <w:p/>
+    <w:p/>
+    <w:p/>
+    <w:p/>
+    <w:p/>
+    <w:p/>
+    <w:p/>
+    <w:p/>
+    <w:p/>
+    <w:p/>
+    <w:p/>
+    <w:p/>
+    <w:p/>
+    <w:p/>
+    <w:p/>
+    <w:p/>
+    <w:p/>
+    <w:p/>
+    <w:p/>
     <w:p>
       <w:pPr>
         <w:pStyle w:val="FichaPratica"/>
@@ -741,14 +355,8 @@
           <w:ilvl w:val="0"/>
           <w:numId w:val="5"/>
         </w:numPr>
-        <w:rPr>
-          <w:lang w:val="pt-PT"/>
-        </w:rPr>
-      </w:pPr>
-      <w:r>
-        <w:rPr>
-          <w:lang w:val="pt-PT"/>
-        </w:rPr>
+      </w:pPr>
+      <w:r>
         <w:t>Implementar a leitura e validação sintática dos comandos introduzidos pelo utilizador.</w:t>
       </w:r>
     </w:p>
@@ -759,14 +367,8 @@
           <w:ilvl w:val="0"/>
           <w:numId w:val="5"/>
         </w:numPr>
-        <w:rPr>
-          <w:lang w:val="pt-PT"/>
-        </w:rPr>
-      </w:pPr>
-      <w:r>
-        <w:rPr>
-          <w:lang w:val="pt-PT"/>
-        </w:rPr>
+      </w:pPr>
+      <w:r>
         <w:t>Definir a estrutura de classes do simulador e as relações entre elas.</w:t>
       </w:r>
     </w:p>
@@ -777,14 +379,8 @@
           <w:ilvl w:val="0"/>
           <w:numId w:val="5"/>
         </w:numPr>
-        <w:rPr>
-          <w:lang w:val="pt-PT"/>
-        </w:rPr>
-      </w:pPr>
-      <w:r>
-        <w:rPr>
-          <w:lang w:val="pt-PT"/>
-        </w:rPr>
+      </w:pPr>
+      <w:r>
         <w:t>Organizar o código-fonte em ficheiros separados por classe.</w:t>
       </w:r>
     </w:p>
@@ -795,28 +391,16 @@
           <w:ilvl w:val="0"/>
           <w:numId w:val="5"/>
         </w:numPr>
-        <w:rPr>
-          <w:lang w:val="pt-PT"/>
-        </w:rPr>
-      </w:pPr>
-      <w:r>
-        <w:rPr>
-          <w:lang w:val="pt-PT"/>
-        </w:rPr>
+      </w:pPr>
+      <w:r>
         <w:t xml:space="preserve">Garantir que o projeto compila corretamente no </w:t>
       </w:r>
       <w:proofErr w:type="spellStart"/>
       <w:r>
-        <w:rPr>
-          <w:lang w:val="pt-PT"/>
-        </w:rPr>
         <w:t>CLion</w:t>
       </w:r>
       <w:proofErr w:type="spellEnd"/>
       <w:r>
-        <w:rPr>
-          <w:lang w:val="pt-PT"/>
-        </w:rPr>
         <w:t xml:space="preserve"> e segue os princípios da disciplina de POO.</w:t>
       </w:r>
     </w:p>
@@ -825,28 +409,18 @@
         <w:rPr>
           <w:b/>
           <w:bCs/>
-          <w:lang w:val="pt-PT"/>
         </w:rPr>
       </w:pPr>
       <w:r>
         <w:rPr>
           <w:b/>
           <w:bCs/>
-          <w:lang w:val="pt-PT"/>
         </w:rPr>
         <w:t>Estrutura de classes</w:t>
       </w:r>
     </w:p>
     <w:p>
-      <w:pPr>
-        <w:rPr>
-          <w:lang w:val="pt-PT"/>
-        </w:rPr>
-      </w:pPr>
-      <w:r>
-        <w:rPr>
-          <w:lang w:val="pt-PT"/>
-        </w:rPr>
+      <w:r>
         <w:t>O projeto encontra-se dividido por componentes lógicos, respeitando herança, encapsulamento e separação de responsabilidades.</w:t>
       </w:r>
     </w:p>
@@ -873,14 +447,12 @@
               <w:rPr>
                 <w:b/>
                 <w:bCs/>
-                <w:lang w:val="pt-PT"/>
               </w:rPr>
             </w:pPr>
             <w:r>
               <w:rPr>
                 <w:b/>
                 <w:bCs/>
-                <w:lang w:val="pt-PT"/>
               </w:rPr>
               <w:t>Jardim</w:t>
             </w:r>
@@ -891,29 +463,15 @@
             <w:tcW w:w="6469" w:type="dxa"/>
           </w:tcPr>
           <w:p>
-            <w:pPr>
-              <w:rPr>
-                <w:lang w:val="pt-PT"/>
-              </w:rPr>
-            </w:pPr>
             <w:r>
-              <w:rPr>
-                <w:lang w:val="pt-PT"/>
-              </w:rPr>
               <w:t>Representa a grelha do terreno e contém uma matriz de objetos “</w:t>
             </w:r>
             <w:proofErr w:type="spellStart"/>
             <w:r>
-              <w:rPr>
-                <w:lang w:val="pt-PT"/>
-              </w:rPr>
               <w:t>Posicao</w:t>
             </w:r>
             <w:proofErr w:type="spellEnd"/>
             <w:r>
-              <w:rPr>
-                <w:lang w:val="pt-PT"/>
-              </w:rPr>
               <w:t>”. Gere a impressão e evolução temporal do simulador.</w:t>
             </w:r>
           </w:p>
@@ -932,7 +490,6 @@
               <w:rPr>
                 <w:b/>
                 <w:bCs/>
-                <w:lang w:val="pt-PT"/>
               </w:rPr>
             </w:pPr>
             <w:proofErr w:type="spellStart"/>
@@ -940,7 +497,6 @@
               <w:rPr>
                 <w:b/>
                 <w:bCs/>
-                <w:lang w:val="pt-PT"/>
               </w:rPr>
               <w:t>Posicao</w:t>
             </w:r>
@@ -952,15 +508,7 @@
             <w:tcW w:w="6469" w:type="dxa"/>
           </w:tcPr>
           <w:p>
-            <w:pPr>
-              <w:rPr>
-                <w:lang w:val="pt-PT"/>
-              </w:rPr>
-            </w:pPr>
             <w:r>
-              <w:rPr>
-                <w:lang w:val="pt-PT"/>
-              </w:rPr>
               <w:t>Representa uma célula do solo, com valores de água, nutrientes e ponteiros para uma “Planta” e “Ferramenta”.</w:t>
             </w:r>
           </w:p>
@@ -979,14 +527,12 @@
               <w:rPr>
                 <w:b/>
                 <w:bCs/>
-                <w:lang w:val="pt-PT"/>
               </w:rPr>
             </w:pPr>
             <w:r>
               <w:rPr>
                 <w:b/>
                 <w:bCs/>
-                <w:lang w:val="pt-PT"/>
               </w:rPr>
               <w:t>Planta (abstrata)</w:t>
             </w:r>
@@ -997,87 +543,46 @@
             <w:tcW w:w="6469" w:type="dxa"/>
           </w:tcPr>
           <w:p>
-            <w:pPr>
-              <w:rPr>
-                <w:lang w:val="pt-PT"/>
-              </w:rPr>
-            </w:pPr>
             <w:r>
-              <w:rPr>
-                <w:lang w:val="pt-PT"/>
-              </w:rPr>
               <w:t xml:space="preserve">Define atributos comuns (água, nutrientes, beleza) e métodos genéricos como </w:t>
             </w:r>
             <w:r>
-              <w:rPr>
-                <w:lang w:val="pt-PT"/>
-              </w:rPr>
               <w:t>“</w:t>
             </w:r>
             <w:proofErr w:type="gramStart"/>
             <w:r>
-              <w:rPr>
-                <w:lang w:val="pt-PT"/>
-              </w:rPr>
               <w:t>atualiza(</w:t>
             </w:r>
             <w:proofErr w:type="gramEnd"/>
             <w:r>
-              <w:rPr>
-                <w:lang w:val="pt-PT"/>
-              </w:rPr>
               <w:t>)</w:t>
             </w:r>
             <w:r>
-              <w:rPr>
-                <w:lang w:val="pt-PT"/>
-              </w:rPr>
               <w:t>”</w:t>
             </w:r>
             <w:r>
-              <w:rPr>
-                <w:lang w:val="pt-PT"/>
-              </w:rPr>
               <w:t xml:space="preserve"> ou </w:t>
             </w:r>
             <w:r>
-              <w:rPr>
-                <w:lang w:val="pt-PT"/>
-              </w:rPr>
               <w:t>“</w:t>
             </w:r>
             <w:proofErr w:type="spellStart"/>
             <w:proofErr w:type="gramStart"/>
             <w:r>
-              <w:rPr>
-                <w:lang w:val="pt-PT"/>
-              </w:rPr>
               <w:t>verificaMorte</w:t>
             </w:r>
             <w:proofErr w:type="spellEnd"/>
             <w:r>
-              <w:rPr>
-                <w:lang w:val="pt-PT"/>
-              </w:rPr>
               <w:t>(</w:t>
             </w:r>
             <w:proofErr w:type="gramEnd"/>
             <w:r>
-              <w:rPr>
-                <w:lang w:val="pt-PT"/>
-              </w:rPr>
               <w:t>)</w:t>
             </w:r>
             <w:r>
-              <w:rPr>
-                <w:lang w:val="pt-PT"/>
-              </w:rPr>
               <w:t>”</w:t>
             </w:r>
             <w:r>
-              <w:rPr>
-                <w:lang w:val="pt-PT"/>
-              </w:rPr>
               <w:t>.</w:t>
             </w:r>
           </w:p>
@@ -1096,14 +601,12 @@
               <w:rPr>
                 <w:b/>
                 <w:bCs/>
-                <w:lang w:val="pt-PT"/>
               </w:rPr>
             </w:pPr>
             <w:r>
               <w:rPr>
                 <w:b/>
                 <w:bCs/>
-                <w:lang w:val="pt-PT"/>
               </w:rPr>
               <w:t xml:space="preserve">Cato, Erva, </w:t>
             </w:r>
@@ -1113,7 +616,6 @@
               <w:rPr>
                 <w:b/>
                 <w:bCs/>
-                <w:lang w:val="pt-PT"/>
               </w:rPr>
               <w:t>Roseira</w:t>
             </w:r>
@@ -1121,7 +623,6 @@
               <w:rPr>
                 <w:b/>
                 <w:bCs/>
-                <w:lang w:val="pt-PT"/>
               </w:rPr>
               <w:t>,cantora</w:t>
             </w:r>
@@ -1134,15 +635,7 @@
             <w:tcW w:w="6469" w:type="dxa"/>
           </w:tcPr>
           <w:p>
-            <w:pPr>
-              <w:rPr>
-                <w:lang w:val="pt-PT"/>
-              </w:rPr>
-            </w:pPr>
             <w:r>
-              <w:rPr>
-                <w:lang w:val="pt-PT"/>
-              </w:rPr>
               <w:t>Subclasses concretas de “Planta” que implementam comportamentos específicos definidos no enunciado.</w:t>
             </w:r>
           </w:p>
@@ -1161,14 +654,12 @@
               <w:rPr>
                 <w:b/>
                 <w:bCs/>
-                <w:lang w:val="pt-PT"/>
               </w:rPr>
             </w:pPr>
             <w:r>
               <w:rPr>
                 <w:b/>
                 <w:bCs/>
-                <w:lang w:val="pt-PT"/>
               </w:rPr>
               <w:t>Ferramenta (abstrata)</w:t>
             </w:r>
@@ -1179,29 +670,15 @@
             <w:tcW w:w="6469" w:type="dxa"/>
           </w:tcPr>
           <w:p>
-            <w:pPr>
-              <w:rPr>
-                <w:lang w:val="pt-PT"/>
-              </w:rPr>
-            </w:pPr>
             <w:r>
-              <w:rPr>
-                <w:lang w:val="pt-PT"/>
-              </w:rPr>
               <w:t xml:space="preserve">Classe-base das ferramentas do jardineiro. Contém identificador único e método virtual </w:t>
             </w:r>
             <w:proofErr w:type="gramStart"/>
             <w:r>
-              <w:rPr>
-                <w:lang w:val="pt-PT"/>
-              </w:rPr>
               <w:t>usar(</w:t>
             </w:r>
             <w:proofErr w:type="gramEnd"/>
             <w:r>
-              <w:rPr>
-                <w:lang w:val="pt-PT"/>
-              </w:rPr>
               <w:t>).</w:t>
             </w:r>
           </w:p>
@@ -1220,14 +697,12 @@
               <w:rPr>
                 <w:b/>
                 <w:bCs/>
-                <w:lang w:val="pt-PT"/>
               </w:rPr>
             </w:pPr>
             <w:r>
               <w:rPr>
                 <w:b/>
                 <w:bCs/>
-                <w:lang w:val="pt-PT"/>
               </w:rPr>
               <w:t xml:space="preserve">Adubo, </w:t>
             </w:r>
@@ -1237,7 +712,6 @@
               <w:rPr>
                 <w:b/>
                 <w:bCs/>
-                <w:lang w:val="pt-PT"/>
               </w:rPr>
               <w:t>Tesoura</w:t>
             </w:r>
@@ -1245,7 +719,6 @@
               <w:rPr>
                 <w:b/>
                 <w:bCs/>
-                <w:lang w:val="pt-PT"/>
               </w:rPr>
               <w:t>,regador</w:t>
             </w:r>
@@ -1254,7 +727,6 @@
               <w:rPr>
                 <w:b/>
                 <w:bCs/>
-                <w:lang w:val="pt-PT"/>
               </w:rPr>
               <w:t>,pulverizador</w:t>
             </w:r>
@@ -1266,15 +738,7 @@
             <w:tcW w:w="6469" w:type="dxa"/>
           </w:tcPr>
           <w:p>
-            <w:pPr>
-              <w:rPr>
-                <w:lang w:val="pt-PT"/>
-              </w:rPr>
-            </w:pPr>
             <w:r>
-              <w:rPr>
-                <w:lang w:val="pt-PT"/>
-              </w:rPr>
               <w:t>Subclasses que implementam a ação concreta de cada ferramenta.</w:t>
             </w:r>
           </w:p>
@@ -1293,14 +757,12 @@
               <w:rPr>
                 <w:b/>
                 <w:bCs/>
-                <w:lang w:val="pt-PT"/>
               </w:rPr>
             </w:pPr>
             <w:r>
               <w:rPr>
                 <w:b/>
                 <w:bCs/>
-                <w:lang w:val="pt-PT"/>
               </w:rPr>
               <w:t>Jardineiro</w:t>
             </w:r>
@@ -1311,15 +773,7 @@
             <w:tcW w:w="6469" w:type="dxa"/>
           </w:tcPr>
           <w:p>
-            <w:pPr>
-              <w:rPr>
-                <w:lang w:val="pt-PT"/>
-              </w:rPr>
-            </w:pPr>
             <w:r>
-              <w:rPr>
-                <w:lang w:val="pt-PT"/>
-              </w:rPr>
               <w:t>Controla a posição do jogador, ferramentas transportadas e ações permitidas por turno</w:t>
             </w:r>
           </w:p>
@@ -1338,14 +792,12 @@
               <w:rPr>
                 <w:b/>
                 <w:bCs/>
-                <w:lang w:val="pt-PT"/>
               </w:rPr>
             </w:pPr>
             <w:r>
               <w:rPr>
                 <w:b/>
                 <w:bCs/>
-                <w:lang w:val="pt-PT"/>
               </w:rPr>
               <w:t>Interface</w:t>
             </w:r>
@@ -1356,15 +808,7 @@
             <w:tcW w:w="6469" w:type="dxa"/>
           </w:tcPr>
           <w:p>
-            <w:pPr>
-              <w:rPr>
-                <w:lang w:val="pt-PT"/>
-              </w:rPr>
-            </w:pPr>
             <w:r>
-              <w:rPr>
-                <w:lang w:val="pt-PT"/>
-              </w:rPr>
               <w:t>Responsável por ler e interpretar os comandos, validando a sintaxe e encaminhando para as ações correspondentes.</w:t>
             </w:r>
           </w:p>
@@ -1383,7 +827,6 @@
               <w:rPr>
                 <w:b/>
                 <w:bCs/>
-                <w:lang w:val="pt-PT"/>
               </w:rPr>
             </w:pPr>
             <w:proofErr w:type="spellStart"/>
@@ -1391,7 +834,6 @@
               <w:rPr>
                 <w:b/>
                 <w:bCs/>
-                <w:lang w:val="pt-PT"/>
               </w:rPr>
               <w:t>Settings</w:t>
             </w:r>
@@ -1403,28 +845,14 @@
             <w:tcW w:w="6469" w:type="dxa"/>
           </w:tcPr>
           <w:p>
-            <w:pPr>
-              <w:rPr>
-                <w:lang w:val="pt-PT"/>
-              </w:rPr>
-            </w:pPr>
             <w:r>
-              <w:rPr>
-                <w:lang w:val="pt-PT"/>
-              </w:rPr>
               <w:t>Fornecida no enunciado, contém constantes de configuração (valores de nutrientes, etc..)</w:t>
             </w:r>
           </w:p>
         </w:tc>
       </w:tr>
     </w:tbl>
-    <w:p>
-      <w:pPr>
-        <w:rPr>
-          <w:lang w:val="pt-PT"/>
-        </w:rPr>
-      </w:pPr>
-    </w:p>
+    <w:p/>
     <w:p>
       <w:pPr>
         <w:ind w:left="40"/>
@@ -1876,9 +1304,6 @@
     <w:p>
       <w:pPr>
         <w:ind w:left="120"/>
-        <w:rPr>
-          <w:lang w:val="pt-PT"/>
-        </w:rPr>
       </w:pPr>
       <w:r>
         <w:t>Interface.h / Interface.cpp;</w:t>
@@ -1887,84 +1312,48 @@
     <w:p>
       <w:pPr>
         <w:ind w:left="120"/>
-        <w:rPr>
-          <w:lang w:val="pt-PT"/>
-        </w:rPr>
       </w:pPr>
       <w:proofErr w:type="spellStart"/>
       <w:r>
-        <w:rPr>
-          <w:lang w:val="pt-PT"/>
-        </w:rPr>
         <w:t>Regador.h</w:t>
       </w:r>
       <w:proofErr w:type="spellEnd"/>
       <w:r>
-        <w:rPr>
-          <w:lang w:val="pt-PT"/>
-        </w:rPr>
         <w:t>/Regador.cpp</w:t>
       </w:r>
     </w:p>
     <w:p>
       <w:pPr>
         <w:ind w:left="120"/>
-        <w:rPr>
-          <w:lang w:val="pt-PT"/>
-        </w:rPr>
       </w:pPr>
       <w:proofErr w:type="spellStart"/>
       <w:r>
-        <w:rPr>
-          <w:lang w:val="pt-PT"/>
-        </w:rPr>
         <w:t>Pulverizador</w:t>
       </w:r>
       <w:r>
-        <w:rPr>
-          <w:lang w:val="pt-PT"/>
-        </w:rPr>
         <w:t>.h</w:t>
       </w:r>
       <w:proofErr w:type="spellEnd"/>
       <w:r>
-        <w:rPr>
-          <w:lang w:val="pt-PT"/>
-        </w:rPr>
         <w:t>/</w:t>
       </w:r>
       <w:r>
-        <w:rPr>
-          <w:lang w:val="pt-PT"/>
-        </w:rPr>
         <w:t>Pulverizador</w:t>
       </w:r>
       <w:r>
-        <w:rPr>
-          <w:lang w:val="pt-PT"/>
-        </w:rPr>
         <w:t>.cpp</w:t>
       </w:r>
     </w:p>
     <w:p>
       <w:pPr>
         <w:ind w:left="120"/>
-        <w:rPr>
-          <w:lang w:val="pt-PT"/>
-        </w:rPr>
-      </w:pPr>
-      <w:r>
-        <w:rPr>
-          <w:lang w:val="pt-PT"/>
-        </w:rPr>
+      </w:pPr>
+      <w:r>
         <w:lastRenderedPageBreak/>
         <w:t>Cantora.cpp/</w:t>
       </w:r>
       <w:proofErr w:type="spellStart"/>
       <w:r>
-        <w:rPr>
-          <w:lang w:val="pt-PT"/>
-        </w:rPr>
         <w:t>Cantora.h</w:t>
       </w:r>
       <w:proofErr w:type="spellEnd"/>
@@ -2187,18 +1576,12 @@
         <w:t>Na próxima fase (Meta 2) serão implementadas as lógicas completas das plantas, o funcionamento detalhado das ferramentas</w:t>
       </w:r>
       <w:r>
-        <w:rPr>
-          <w:lang w:val="pt-PT"/>
-        </w:rPr>
         <w:t>,</w:t>
       </w:r>
       <w:r>
         <w:t xml:space="preserve"> persistência de dados</w:t>
       </w:r>
       <w:r>
-        <w:rPr>
-          <w:lang w:val="pt-PT"/>
-        </w:rPr>
         <w:t xml:space="preserve"> ETC </w:t>
       </w:r>
       <w:r>
@@ -2410,7 +1793,31 @@
               <w:color w:val="BFBFBF"/>
               <w:sz w:val="18"/>
             </w:rPr>
-            <w:t>Licenciatura em Eng.ª Informática – Curso Pós Laboral</w:t>
+            <w:t xml:space="preserve">Licenciatura em </w:t>
+          </w:r>
+          <w:proofErr w:type="spellStart"/>
+          <w:r>
+            <w:rPr>
+              <w:b/>
+              <w:bCs/>
+              <w:i/>
+              <w:caps/>
+              <w:color w:val="BFBFBF"/>
+              <w:sz w:val="18"/>
+            </w:rPr>
+            <w:t>Eng.ª</w:t>
+          </w:r>
+          <w:proofErr w:type="spellEnd"/>
+          <w:r>
+            <w:rPr>
+              <w:b/>
+              <w:bCs/>
+              <w:i/>
+              <w:caps/>
+              <w:color w:val="BFBFBF"/>
+              <w:sz w:val="18"/>
+            </w:rPr>
+            <w:t xml:space="preserve"> Informática – Curso Pós Laboral</w:t>
           </w:r>
         </w:p>
         <w:p>
@@ -3135,7 +2542,7 @@
         <w:kern w:val="2"/>
         <w:sz w:val="24"/>
         <w:szCs w:val="24"/>
-        <w:lang w:eastAsia="en-US" w:bidi="ar-SA"/>
+        <w:lang w:val="pt-PT" w:eastAsia="en-US" w:bidi="ar-SA"/>
         <w14:ligatures w14:val="standardContextual"/>
       </w:rPr>
     </w:rPrDefault>
@@ -3729,6 +3136,7 @@
   <w:style w:type="character" w:default="1" w:styleId="Tipodeletrapredefinidodopargrafo">
     <w:name w:val="Default Paragraph Font"/>
     <w:uiPriority w:val="1"/>
+    <w:semiHidden/>
     <w:unhideWhenUsed/>
   </w:style>
   <w:style w:type="table" w:default="1" w:styleId="Tabelanormal">
@@ -4111,7 +3519,7 @@
       <w:kern w:val="0"/>
       <w:sz w:val="28"/>
       <w:szCs w:val="28"/>
-      <w:lang w:val="pt-PT" w:eastAsia="ko-KR"/>
+      <w:lang w:eastAsia="ko-KR"/>
       <w14:ligatures w14:val="none"/>
     </w:rPr>
   </w:style>

</xml_diff>